<commit_message>
Avance en el diseño de agregar material y técnica
</commit_message>
<xml_diff>
--- a/Abreviaciones.docx
+++ b/Abreviaciones.docx
@@ -27,12 +27,6 @@
           <w:insideV w:val="single" w:sz="8" w:space="0" w:color="000000"/>
         </w:tblBorders>
         <w:tblLayout w:type="fixed"/>
-        <w:tblCellMar>
-          <w:top w:w="0" w:type="dxa"/>
-          <w:left w:w="0" w:type="dxa"/>
-          <w:bottom w:w="0" w:type="dxa"/>
-          <w:right w:w="0" w:type="dxa"/>
-        </w:tblCellMar>
         <w:tblLook w:val="0600" w:firstRow="0" w:lastRow="0" w:firstColumn="0" w:lastColumn="0" w:noHBand="1" w:noVBand="1"/>
       </w:tblPr>
       <w:tblGrid>
@@ -40,14 +34,6 @@
         <w:gridCol w:w="4515"/>
       </w:tblGrid>
       <w:tr>
-        <w:tblPrEx>
-          <w:tblCellMar>
-            <w:top w:w="0" w:type="dxa"/>
-            <w:left w:w="0" w:type="dxa"/>
-            <w:bottom w:w="0" w:type="dxa"/>
-            <w:right w:w="0" w:type="dxa"/>
-          </w:tblCellMar>
-        </w:tblPrEx>
         <w:tc>
           <w:tcPr>
             <w:tcW w:w="4514" w:type="dxa"/>
@@ -90,14 +76,6 @@
         </w:tc>
       </w:tr>
       <w:tr>
-        <w:tblPrEx>
-          <w:tblCellMar>
-            <w:top w:w="0" w:type="dxa"/>
-            <w:left w:w="0" w:type="dxa"/>
-            <w:bottom w:w="0" w:type="dxa"/>
-            <w:right w:w="0" w:type="dxa"/>
-          </w:tblCellMar>
-        </w:tblPrEx>
         <w:tc>
           <w:tcPr>
             <w:tcW w:w="4514" w:type="dxa"/>
@@ -135,21 +113,18 @@
               <w:widowControl w:val="0"/>
               <w:spacing w:line="240" w:lineRule="auto"/>
             </w:pPr>
-            <w:r>
-              <w:t>GB_</w:t>
+            <w:proofErr w:type="spellStart"/>
+            <w:r>
+              <w:t>gb</w:t>
+            </w:r>
+            <w:proofErr w:type="spellEnd"/>
+            <w:r>
+              <w:t>_</w:t>
             </w:r>
           </w:p>
         </w:tc>
       </w:tr>
       <w:tr>
-        <w:tblPrEx>
-          <w:tblCellMar>
-            <w:top w:w="0" w:type="dxa"/>
-            <w:left w:w="0" w:type="dxa"/>
-            <w:bottom w:w="0" w:type="dxa"/>
-            <w:right w:w="0" w:type="dxa"/>
-          </w:tblCellMar>
-        </w:tblPrEx>
         <w:tc>
           <w:tcPr>
             <w:tcW w:w="4514" w:type="dxa"/>
@@ -187,23 +162,18 @@
               <w:widowControl w:val="0"/>
               <w:spacing w:line="240" w:lineRule="auto"/>
             </w:pPr>
-            <w:r>
-              <w:t>LBL_</w:t>
-            </w:r>
-            <w:bookmarkStart w:id="1" w:name="_GoBack"/>
-            <w:bookmarkEnd w:id="1"/>
+            <w:proofErr w:type="spellStart"/>
+            <w:r>
+              <w:t>lbl</w:t>
+            </w:r>
+            <w:proofErr w:type="spellEnd"/>
+            <w:r>
+              <w:t>_</w:t>
+            </w:r>
           </w:p>
         </w:tc>
       </w:tr>
       <w:tr>
-        <w:tblPrEx>
-          <w:tblCellMar>
-            <w:top w:w="0" w:type="dxa"/>
-            <w:left w:w="0" w:type="dxa"/>
-            <w:bottom w:w="0" w:type="dxa"/>
-            <w:right w:w="0" w:type="dxa"/>
-          </w:tblCellMar>
-        </w:tblPrEx>
         <w:tc>
           <w:tcPr>
             <w:tcW w:w="4514" w:type="dxa"/>
@@ -241,21 +211,21 @@
               <w:widowControl w:val="0"/>
               <w:spacing w:line="240" w:lineRule="auto"/>
             </w:pPr>
-            <w:r>
-              <w:t>TXT_</w:t>
+            <w:proofErr w:type="spellStart"/>
+            <w:r>
+              <w:t>txt</w:t>
+            </w:r>
+            <w:proofErr w:type="spellEnd"/>
+            <w:r>
+              <w:t>_</w:t>
+            </w:r>
+            <w:r>
+              <w:t>_</w:t>
             </w:r>
           </w:p>
         </w:tc>
       </w:tr>
       <w:tr>
-        <w:tblPrEx>
-          <w:tblCellMar>
-            <w:top w:w="0" w:type="dxa"/>
-            <w:left w:w="0" w:type="dxa"/>
-            <w:bottom w:w="0" w:type="dxa"/>
-            <w:right w:w="0" w:type="dxa"/>
-          </w:tblCellMar>
-        </w:tblPrEx>
         <w:tc>
           <w:tcPr>
             <w:tcW w:w="4514" w:type="dxa"/>
@@ -296,21 +266,18 @@
               <w:widowControl w:val="0"/>
               <w:spacing w:line="240" w:lineRule="auto"/>
             </w:pPr>
-            <w:r>
-              <w:t>RB_</w:t>
+            <w:proofErr w:type="spellStart"/>
+            <w:r>
+              <w:t>rb</w:t>
+            </w:r>
+            <w:proofErr w:type="spellEnd"/>
+            <w:r>
+              <w:t>_</w:t>
             </w:r>
           </w:p>
         </w:tc>
       </w:tr>
       <w:tr>
-        <w:tblPrEx>
-          <w:tblCellMar>
-            <w:top w:w="0" w:type="dxa"/>
-            <w:left w:w="0" w:type="dxa"/>
-            <w:bottom w:w="0" w:type="dxa"/>
-            <w:right w:w="0" w:type="dxa"/>
-          </w:tblCellMar>
-        </w:tblPrEx>
         <w:tc>
           <w:tcPr>
             <w:tcW w:w="4514" w:type="dxa"/>
@@ -348,21 +315,18 @@
               <w:widowControl w:val="0"/>
               <w:spacing w:line="240" w:lineRule="auto"/>
             </w:pPr>
-            <w:r>
-              <w:t>DTP_</w:t>
+            <w:proofErr w:type="spellStart"/>
+            <w:r>
+              <w:t>dtp</w:t>
+            </w:r>
+            <w:proofErr w:type="spellEnd"/>
+            <w:r>
+              <w:t>_</w:t>
             </w:r>
           </w:p>
         </w:tc>
       </w:tr>
       <w:tr>
-        <w:tblPrEx>
-          <w:tblCellMar>
-            <w:top w:w="0" w:type="dxa"/>
-            <w:left w:w="0" w:type="dxa"/>
-            <w:bottom w:w="0" w:type="dxa"/>
-            <w:right w:w="0" w:type="dxa"/>
-          </w:tblCellMar>
-        </w:tblPrEx>
         <w:tc>
           <w:tcPr>
             <w:tcW w:w="4514" w:type="dxa"/>
@@ -400,21 +364,18 @@
               <w:widowControl w:val="0"/>
               <w:spacing w:line="240" w:lineRule="auto"/>
             </w:pPr>
-            <w:r>
-              <w:t>BTN_</w:t>
+            <w:proofErr w:type="spellStart"/>
+            <w:r>
+              <w:t>btn</w:t>
+            </w:r>
+            <w:proofErr w:type="spellEnd"/>
+            <w:r>
+              <w:t>_</w:t>
             </w:r>
           </w:p>
         </w:tc>
       </w:tr>
       <w:tr>
-        <w:tblPrEx>
-          <w:tblCellMar>
-            <w:top w:w="0" w:type="dxa"/>
-            <w:left w:w="0" w:type="dxa"/>
-            <w:bottom w:w="0" w:type="dxa"/>
-            <w:right w:w="0" w:type="dxa"/>
-          </w:tblCellMar>
-        </w:tblPrEx>
         <w:tc>
           <w:tcPr>
             <w:tcW w:w="4514" w:type="dxa"/>
@@ -452,21 +413,18 @@
               <w:widowControl w:val="0"/>
               <w:spacing w:line="240" w:lineRule="auto"/>
             </w:pPr>
-            <w:r>
-              <w:t>LINK_</w:t>
+            <w:proofErr w:type="spellStart"/>
+            <w:r>
+              <w:t>lnk</w:t>
+            </w:r>
+            <w:proofErr w:type="spellEnd"/>
+            <w:r>
+              <w:t>_</w:t>
             </w:r>
           </w:p>
         </w:tc>
       </w:tr>
       <w:tr>
-        <w:tblPrEx>
-          <w:tblCellMar>
-            <w:top w:w="0" w:type="dxa"/>
-            <w:left w:w="0" w:type="dxa"/>
-            <w:bottom w:w="0" w:type="dxa"/>
-            <w:right w:w="0" w:type="dxa"/>
-          </w:tblCellMar>
-        </w:tblPrEx>
         <w:tc>
           <w:tcPr>
             <w:tcW w:w="4514" w:type="dxa"/>
@@ -504,21 +462,18 @@
               <w:widowControl w:val="0"/>
               <w:spacing w:line="240" w:lineRule="auto"/>
             </w:pPr>
-            <w:r>
-              <w:t>CMB_</w:t>
+            <w:proofErr w:type="spellStart"/>
+            <w:r>
+              <w:t>cmb</w:t>
+            </w:r>
+            <w:proofErr w:type="spellEnd"/>
+            <w:r>
+              <w:t>_</w:t>
             </w:r>
           </w:p>
         </w:tc>
       </w:tr>
       <w:tr>
-        <w:tblPrEx>
-          <w:tblCellMar>
-            <w:top w:w="0" w:type="dxa"/>
-            <w:left w:w="0" w:type="dxa"/>
-            <w:bottom w:w="0" w:type="dxa"/>
-            <w:right w:w="0" w:type="dxa"/>
-          </w:tblCellMar>
-        </w:tblPrEx>
         <w:tc>
           <w:tcPr>
             <w:tcW w:w="4514" w:type="dxa"/>
@@ -556,8 +511,13 @@
               <w:widowControl w:val="0"/>
               <w:spacing w:line="240" w:lineRule="auto"/>
             </w:pPr>
-            <w:r>
-              <w:t>DGV_</w:t>
+            <w:proofErr w:type="spellStart"/>
+            <w:r>
+              <w:t>dtv</w:t>
+            </w:r>
+            <w:proofErr w:type="spellEnd"/>
+            <w:r>
+              <w:t>_</w:t>
             </w:r>
           </w:p>
         </w:tc>
@@ -569,8 +529,8 @@
         <w:pStyle w:val="Ttulo1"/>
         <w:contextualSpacing w:val="0"/>
       </w:pPr>
-      <w:bookmarkStart w:id="2" w:name="_hs1uidk2ezb1" w:colFirst="0" w:colLast="0"/>
-      <w:bookmarkEnd w:id="2"/>
+      <w:bookmarkStart w:id="1" w:name="_hs1uidk2ezb1" w:colFirst="0" w:colLast="0"/>
+      <w:bookmarkEnd w:id="1"/>
       <w:r>
         <w:t>Vista:</w:t>
       </w:r>
@@ -589,12 +549,6 @@
           <w:insideV w:val="single" w:sz="8" w:space="0" w:color="000000"/>
         </w:tblBorders>
         <w:tblLayout w:type="fixed"/>
-        <w:tblCellMar>
-          <w:top w:w="0" w:type="dxa"/>
-          <w:left w:w="0" w:type="dxa"/>
-          <w:bottom w:w="0" w:type="dxa"/>
-          <w:right w:w="0" w:type="dxa"/>
-        </w:tblCellMar>
         <w:tblLook w:val="0600" w:firstRow="0" w:lastRow="0" w:firstColumn="0" w:lastColumn="0" w:noHBand="1" w:noVBand="1"/>
       </w:tblPr>
       <w:tblGrid>
@@ -602,14 +556,6 @@
         <w:gridCol w:w="4515"/>
       </w:tblGrid>
       <w:tr>
-        <w:tblPrEx>
-          <w:tblCellMar>
-            <w:top w:w="0" w:type="dxa"/>
-            <w:left w:w="0" w:type="dxa"/>
-            <w:bottom w:w="0" w:type="dxa"/>
-            <w:right w:w="0" w:type="dxa"/>
-          </w:tblCellMar>
-        </w:tblPrEx>
         <w:tc>
           <w:tcPr>
             <w:tcW w:w="4514" w:type="dxa"/>
@@ -652,7 +598,10 @@
         </w:tc>
       </w:tr>
     </w:tbl>
-    <w:p/>
+    <w:p>
+      <w:bookmarkStart w:id="2" w:name="_GoBack"/>
+      <w:bookmarkEnd w:id="2"/>
+    </w:p>
     <w:sectPr>
       <w:pgSz w:w="11909" w:h="16834"/>
       <w:pgMar w:top="1440" w:right="1440" w:bottom="1440" w:left="1440" w:header="0" w:footer="720" w:gutter="0"/>
@@ -1235,12 +1184,6 @@
     <w:tblPr>
       <w:tblStyleRowBandSize w:val="1"/>
       <w:tblStyleColBandSize w:val="1"/>
-      <w:tblCellMar>
-        <w:top w:w="0" w:type="dxa"/>
-        <w:left w:w="0" w:type="dxa"/>
-        <w:bottom w:w="0" w:type="dxa"/>
-        <w:right w:w="0" w:type="dxa"/>
-      </w:tblCellMar>
     </w:tblPr>
   </w:style>
   <w:style w:type="table" w:customStyle="1" w:styleId="a0">
@@ -1248,12 +1191,6 @@
     <w:tblPr>
       <w:tblStyleRowBandSize w:val="1"/>
       <w:tblStyleColBandSize w:val="1"/>
-      <w:tblCellMar>
-        <w:top w:w="0" w:type="dxa"/>
-        <w:left w:w="0" w:type="dxa"/>
-        <w:bottom w:w="0" w:type="dxa"/>
-        <w:right w:w="0" w:type="dxa"/>
-      </w:tblCellMar>
     </w:tblPr>
   </w:style>
 </w:styles>

</xml_diff>